<commit_message>
Commencement du rapport et des diagrammes de classe
</commit_message>
<xml_diff>
--- a/Rapport.docx
+++ b/Rapport.docx
@@ -6,6 +6,76 @@
       <w:pPr>
         <w:jc w:val="both"/>
       </w:pPr>
+      <w:r>
+        <w:rPr>
+          <w:rFonts w:ascii="Aller Light" w:hAnsi="Aller Light"/>
+          <w:b/>
+          <w:noProof/>
+          <w:color w:val="000000" w:themeColor="text1"/>
+        </w:rPr>
+        <w:drawing>
+          <wp:anchor distT="0" distB="0" distL="114300" distR="114300" simplePos="0" relativeHeight="251662336" behindDoc="0" locked="0" layoutInCell="1" allowOverlap="1" wp14:anchorId="12C1F59D" wp14:editId="369E77AF">
+            <wp:simplePos x="0" y="0"/>
+            <wp:positionH relativeFrom="margin">
+              <wp:posOffset>941705</wp:posOffset>
+            </wp:positionH>
+            <wp:positionV relativeFrom="paragraph">
+              <wp:posOffset>3499209</wp:posOffset>
+            </wp:positionV>
+            <wp:extent cx="4763135" cy="1327785"/>
+            <wp:effectExtent l="0" t="0" r="0" b="5715"/>
+            <wp:wrapNone/>
+            <wp:docPr id="1" name="Image 1"/>
+            <wp:cNvGraphicFramePr>
+              <a:graphicFrameLocks xmlns:a="http://schemas.openxmlformats.org/drawingml/2006/main" noChangeAspect="1"/>
+            </wp:cNvGraphicFramePr>
+            <a:graphic xmlns:a="http://schemas.openxmlformats.org/drawingml/2006/main">
+              <a:graphicData uri="http://schemas.openxmlformats.org/drawingml/2006/picture">
+                <pic:pic xmlns:pic="http://schemas.openxmlformats.org/drawingml/2006/picture">
+                  <pic:nvPicPr>
+                    <pic:cNvPr id="0" name="Picture 1"/>
+                    <pic:cNvPicPr>
+                      <a:picLocks noChangeAspect="1" noChangeArrowheads="1"/>
+                    </pic:cNvPicPr>
+                  </pic:nvPicPr>
+                  <pic:blipFill>
+                    <a:blip r:embed="rId8">
+                      <a:extLst>
+                        <a:ext uri="{28A0092B-C50C-407E-A947-70E740481C1C}">
+                          <a14:useLocalDpi xmlns:a14="http://schemas.microsoft.com/office/drawing/2010/main" val="0"/>
+                        </a:ext>
+                      </a:extLst>
+                    </a:blip>
+                    <a:srcRect/>
+                    <a:stretch>
+                      <a:fillRect/>
+                    </a:stretch>
+                  </pic:blipFill>
+                  <pic:spPr bwMode="auto">
+                    <a:xfrm>
+                      <a:off x="0" y="0"/>
+                      <a:ext cx="4763135" cy="1327785"/>
+                    </a:xfrm>
+                    <a:prstGeom prst="rect">
+                      <a:avLst/>
+                    </a:prstGeom>
+                    <a:noFill/>
+                    <a:ln>
+                      <a:noFill/>
+                    </a:ln>
+                  </pic:spPr>
+                </pic:pic>
+              </a:graphicData>
+            </a:graphic>
+            <wp14:sizeRelH relativeFrom="page">
+              <wp14:pctWidth>0</wp14:pctWidth>
+            </wp14:sizeRelH>
+            <wp14:sizeRelV relativeFrom="page">
+              <wp14:pctHeight>0</wp14:pctHeight>
+            </wp14:sizeRelV>
+          </wp:anchor>
+        </w:drawing>
+      </w:r>
       <w:sdt>
         <w:sdtPr>
           <w:rPr>
@@ -81,7 +151,6 @@
                                     <w:szCs w:val="56"/>
                                   </w:rPr>
                                 </w:pPr>
-                                <w:proofErr w:type="spellStart"/>
                                 <w:r>
                                   <w:rPr>
                                     <w:rFonts w:ascii="Aller" w:hAnsi="Aller"/>
@@ -93,7 +162,6 @@
                                   </w:rPr>
                                   <w:t>Bomberman</w:t>
                                 </w:r>
-                                <w:proofErr w:type="spellEnd"/>
                               </w:p>
                             </w:txbxContent>
                           </wps:txbx>
@@ -517,15 +585,6 @@
                                     <w:szCs w:val="40"/>
                                   </w:rPr>
                                 </w:pPr>
-                                <w:r>
-                                  <w:rPr>
-                                    <w:rFonts w:ascii="Aller" w:hAnsi="Aller"/>
-                                    <w:color w:val="000000" w:themeColor="text1"/>
-                                    <w:sz w:val="44"/>
-                                    <w:szCs w:val="40"/>
-                                  </w:rPr>
-                                  <w:t>The House of Forms</w:t>
-                                </w:r>
                               </w:p>
                             </w:txbxContent>
                           </wps:txbx>
@@ -546,7 +605,11 @@
               </mc:Choice>
               <mc:Fallback>
                 <w:pict>
-                  <v:shape w14:anchorId="7CFB57E3" id="Zone de texte 4" o:spid="_x0000_s1029" type="#_x0000_t202" style="position:absolute;left:0;text-align:left;margin-left:0;margin-top:249.65pt;width:366.1pt;height:110.6pt;z-index:251658240;visibility:visible;mso-wrap-style:square;mso-width-percent:0;mso-height-percent:200;mso-wrap-distance-left:9pt;mso-wrap-distance-top:3.6pt;mso-wrap-distance-right:9pt;mso-wrap-distance-bottom:3.6pt;mso-position-horizontal:center;mso-position-horizontal-relative:margin;mso-position-vertical:absolute;mso-position-vertical-relative:text;mso-width-percent:0;mso-height-percent:200;mso-width-relative:margin;mso-height-relative:margin;v-text-anchor:top" o:gfxdata="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" filled="f" stroked="f">
+                  <v:shapetype w14:anchorId="7CFB57E3" id="_x0000_t202" coordsize="21600,21600" o:spt="202" path="m,l,21600r21600,l21600,xe">
+                    <v:stroke joinstyle="miter"/>
+                    <v:path gradientshapeok="t" o:connecttype="rect"/>
+                  </v:shapetype>
+                  <v:shape id="Zone de texte 4" o:spid="_x0000_s1029" type="#_x0000_t202" style="position:absolute;left:0;text-align:left;margin-left:0;margin-top:249.65pt;width:366.1pt;height:110.6pt;z-index:251658240;visibility:visible;mso-wrap-style:square;mso-width-percent:0;mso-height-percent:200;mso-wrap-distance-left:9pt;mso-wrap-distance-top:3.6pt;mso-wrap-distance-right:9pt;mso-wrap-distance-bottom:3.6pt;mso-position-horizontal:center;mso-position-horizontal-relative:margin;mso-position-vertical:absolute;mso-position-vertical-relative:text;mso-width-percent:0;mso-height-percent:200;mso-width-relative:margin;mso-height-relative:margin;v-text-anchor:top" o:gfxdata="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" filled="f" stroked="f">
                     <v:textbox style="mso-fit-shape-to-text:t">
                       <w:txbxContent>
                         <w:p>
@@ -557,15 +620,6 @@
                               <w:szCs w:val="40"/>
                             </w:rPr>
                           </w:pPr>
-                          <w:r>
-                            <w:rPr>
-                              <w:rFonts w:ascii="Aller" w:hAnsi="Aller"/>
-                              <w:color w:val="000000" w:themeColor="text1"/>
-                              <w:sz w:val="44"/>
-                              <w:szCs w:val="40"/>
-                            </w:rPr>
-                            <w:t>The House of Forms</w:t>
-                          </w:r>
                         </w:p>
                       </w:txbxContent>
                     </v:textbox>
@@ -647,67 +701,6 @@
           </w:r>
           <w:r>
             <w:rPr>
-              <w:rFonts w:ascii="Aller" w:hAnsi="Aller"/>
-              <w:noProof/>
-            </w:rPr>
-            <w:drawing>
-              <wp:anchor distT="0" distB="0" distL="114300" distR="114300" simplePos="0" relativeHeight="251660288" behindDoc="0" locked="0" layoutInCell="1" allowOverlap="1" wp14:anchorId="398A8A38" wp14:editId="3BBAFD3A">
-                <wp:simplePos x="0" y="0"/>
-                <wp:positionH relativeFrom="margin">
-                  <wp:align>center</wp:align>
-                </wp:positionH>
-                <wp:positionV relativeFrom="margin">
-                  <wp:align>center</wp:align>
-                </wp:positionV>
-                <wp:extent cx="1200150" cy="1207135"/>
-                <wp:effectExtent l="0" t="0" r="0" b="0"/>
-                <wp:wrapSquare wrapText="bothSides"/>
-                <wp:docPr id="5" name="Image 5"/>
-                <wp:cNvGraphicFramePr>
-                  <a:graphicFrameLocks xmlns:a="http://schemas.openxmlformats.org/drawingml/2006/main" noChangeAspect="1"/>
-                </wp:cNvGraphicFramePr>
-                <a:graphic xmlns:a="http://schemas.openxmlformats.org/drawingml/2006/main">
-                  <a:graphicData uri="http://schemas.openxmlformats.org/drawingml/2006/picture">
-                    <pic:pic xmlns:pic="http://schemas.openxmlformats.org/drawingml/2006/picture">
-                      <pic:nvPicPr>
-                        <pic:cNvPr id="5" name="Image 5"/>
-                        <pic:cNvPicPr/>
-                      </pic:nvPicPr>
-                      <pic:blipFill>
-                        <a:blip r:embed="rId8">
-                          <a:extLst>
-                            <a:ext uri="{28A0092B-C50C-407E-A947-70E740481C1C}">
-                              <a14:useLocalDpi xmlns:a14="http://schemas.microsoft.com/office/drawing/2010/main" val="0"/>
-                            </a:ext>
-                          </a:extLst>
-                        </a:blip>
-                        <a:stretch>
-                          <a:fillRect/>
-                        </a:stretch>
-                      </pic:blipFill>
-                      <pic:spPr>
-                        <a:xfrm>
-                          <a:off x="0" y="0"/>
-                          <a:ext cx="1200150" cy="1207135"/>
-                        </a:xfrm>
-                        <a:prstGeom prst="rect">
-                          <a:avLst/>
-                        </a:prstGeom>
-                      </pic:spPr>
-                    </pic:pic>
-                  </a:graphicData>
-                </a:graphic>
-                <wp14:sizeRelH relativeFrom="margin">
-                  <wp14:pctWidth>0</wp14:pctWidth>
-                </wp14:sizeRelH>
-                <wp14:sizeRelV relativeFrom="margin">
-                  <wp14:pctHeight>0</wp14:pctHeight>
-                </wp14:sizeRelV>
-              </wp:anchor>
-            </w:drawing>
-          </w:r>
-          <w:r>
-            <w:rPr>
               <w:rFonts w:ascii="Aller Light" w:hAnsi="Aller Light"/>
               <w:b/>
               <w:color w:val="000000" w:themeColor="text1"/>
@@ -749,7 +742,7 @@
       <w:r>
         <w:fldChar w:fldCharType="separate"/>
       </w:r>
-      <w:hyperlink w:anchor="_Toc96430887" w:history="1">
+      <w:hyperlink w:anchor="_Toc100308226" w:history="1">
         <w:r>
           <w:rPr>
             <w:rStyle w:val="Lienhypertexte"/>
@@ -791,7 +784,7 @@
           <w:rPr>
             <w:webHidden/>
           </w:rPr>
-          <w:instrText xml:space="preserve"> PAGEREF _Toc96430887 \h </w:instrText>
+          <w:instrText xml:space="preserve"> PAGEREF _Toc100308226 \h </w:instrText>
         </w:r>
         <w:r>
           <w:rPr>
@@ -820,6 +813,89 @@
     </w:p>
     <w:p>
       <w:pPr>
+        <w:pStyle w:val="TM1"/>
+        <w:rPr>
+          <w:rFonts w:asciiTheme="minorHAnsi" w:eastAsiaTheme="minorEastAsia" w:hAnsiTheme="minorHAnsi" w:cstheme="minorBidi"/>
+          <w:b w:val="0"/>
+          <w:bCs w:val="0"/>
+          <w:caps w:val="0"/>
+          <w:color w:val="auto"/>
+          <w:sz w:val="22"/>
+          <w:szCs w:val="22"/>
+          <w:lang w:eastAsia="fr-FR"/>
+        </w:rPr>
+      </w:pPr>
+      <w:hyperlink w:anchor="_Toc100308227" w:history="1">
+        <w:r>
+          <w:rPr>
+            <w:rStyle w:val="Lienhypertexte"/>
+          </w:rPr>
+          <w:t>2.</w:t>
+        </w:r>
+        <w:r>
+          <w:rPr>
+            <w:rFonts w:asciiTheme="minorHAnsi" w:eastAsiaTheme="minorEastAsia" w:hAnsiTheme="minorHAnsi" w:cstheme="minorBidi"/>
+            <w:b w:val="0"/>
+            <w:bCs w:val="0"/>
+            <w:caps w:val="0"/>
+            <w:color w:val="auto"/>
+            <w:sz w:val="22"/>
+            <w:szCs w:val="22"/>
+            <w:lang w:eastAsia="fr-FR"/>
+          </w:rPr>
+          <w:tab/>
+        </w:r>
+        <w:r>
+          <w:rPr>
+            <w:rStyle w:val="Lienhypertexte"/>
+          </w:rPr>
+          <w:t>Objectif de la réalisation</w:t>
+        </w:r>
+        <w:r>
+          <w:rPr>
+            <w:webHidden/>
+          </w:rPr>
+          <w:tab/>
+        </w:r>
+        <w:r>
+          <w:rPr>
+            <w:webHidden/>
+          </w:rPr>
+          <w:fldChar w:fldCharType="begin"/>
+        </w:r>
+        <w:r>
+          <w:rPr>
+            <w:webHidden/>
+          </w:rPr>
+          <w:instrText xml:space="preserve"> PAGEREF _Toc100308227 \h </w:instrText>
+        </w:r>
+        <w:r>
+          <w:rPr>
+            <w:webHidden/>
+          </w:rPr>
+        </w:r>
+        <w:r>
+          <w:rPr>
+            <w:webHidden/>
+          </w:rPr>
+          <w:fldChar w:fldCharType="separate"/>
+        </w:r>
+        <w:r>
+          <w:rPr>
+            <w:webHidden/>
+          </w:rPr>
+          <w:t>2</w:t>
+        </w:r>
+        <w:r>
+          <w:rPr>
+            <w:webHidden/>
+          </w:rPr>
+          <w:fldChar w:fldCharType="end"/>
+        </w:r>
+      </w:hyperlink>
+    </w:p>
+    <w:p>
+      <w:pPr>
         <w:pStyle w:val="TitrePartie"/>
         <w:numPr>
           <w:ilvl w:val="0"/>
@@ -837,23 +913,858 @@
       <w:pPr>
         <w:pStyle w:val="TitrePartie"/>
       </w:pPr>
-      <w:bookmarkStart w:id="2" w:name="_Toc96430887"/>
+      <w:bookmarkStart w:id="1" w:name="_Toc100308226"/>
       <w:r>
         <w:lastRenderedPageBreak/>
         <w:t>Introduction</w:t>
       </w:r>
+      <w:bookmarkEnd w:id="1"/>
+    </w:p>
+    <w:p>
+      <w:pPr>
+        <w:pStyle w:val="Paragraphe"/>
+      </w:pPr>
+      <w:r>
+        <w:t xml:space="preserve">Dans le cadre de la matière INFO0402, </w:t>
+      </w:r>
+      <w:r>
+        <w:t xml:space="preserve">nous avons </w:t>
+      </w:r>
+      <w:r>
+        <w:t>dû</w:t>
+      </w:r>
+      <w:r>
+        <w:t xml:space="preserve"> réaliser</w:t>
+      </w:r>
+      <w:r>
+        <w:t xml:space="preserve"> le jeu du Bomberman en C++.</w:t>
+      </w:r>
+      <w:r>
+        <w:t xml:space="preserve"> Nous verrons</w:t>
+      </w:r>
+      <w:r>
+        <w:t xml:space="preserve"> dans ce rappor</w:t>
+      </w:r>
+      <w:r>
+        <w:t xml:space="preserve">t </w:t>
+      </w:r>
+      <w:r>
+        <w:t>de la modélisation à la concrétisation de ce projet en passant par les difficultés rencontrées.</w:t>
+      </w:r>
+    </w:p>
+    <w:p>
+      <w:pPr>
+        <w:pStyle w:val="TitrePartie"/>
+      </w:pPr>
+      <w:r>
+        <w:t>Modélisation</w:t>
+      </w:r>
+    </w:p>
+    <w:p>
+      <w:pPr>
+        <w:pStyle w:val="Paragraphe"/>
+      </w:pPr>
+      <w:r>
+        <w:t>Dans cette partie nous verrons toute la modélisation du projet du Bomberman, la réflexion qui a été faite pour arriver au résultat</w:t>
+      </w:r>
+      <w:r>
+        <w:t xml:space="preserve"> présenté</w:t>
+      </w:r>
+      <w:r>
+        <w:t>.</w:t>
+      </w:r>
+    </w:p>
+    <w:p>
+      <w:pPr>
+        <w:pStyle w:val="Sous-Titre"/>
+      </w:pPr>
+      <w:r>
+        <w:t>Diagramme de classe</w:t>
+      </w:r>
+    </w:p>
+    <w:p>
+      <w:pPr>
+        <w:pStyle w:val="Paragraphe"/>
+      </w:pPr>
+      <w:r>
+        <w:t>Pour mieux organiser et se répartir les tâches de développement de notre projet du Bomberma</w:t>
+      </w:r>
+      <w:r>
+        <w:t>n</w:t>
+      </w:r>
+      <w:r>
+        <w:t>, nous avons réalisé un diagramme de classe permettant ainsi de</w:t>
+      </w:r>
+      <w:r>
+        <w:t xml:space="preserve"> mieux se projeter sur le développement du jeu.</w:t>
+      </w:r>
+      <w:r>
+        <w:t xml:space="preserve"> Le diagramme de classe complet se situe en </w:t>
+      </w:r>
+      <w:hyperlink w:anchor="Diagramme_de_classe_globale_annexe" w:history="1">
+        <w:r>
+          <w:rPr>
+            <w:rStyle w:val="LienHypertexteCar"/>
+          </w:rPr>
+          <w:t>annexe</w:t>
+        </w:r>
+      </w:hyperlink>
+      <w:r>
+        <w:t>.</w:t>
+      </w:r>
+    </w:p>
+    <w:p>
+      <w:pPr>
+        <w:pStyle w:val="Paragraphe"/>
+      </w:pPr>
+      <w:r>
+        <w:t>Nous pouvons voir que l’organisation que nous avons choisit est de répartir toutes nos classes en « package »</w:t>
+      </w:r>
+      <w:r>
+        <w:t>, permettant ainsi d’avoir une architecture des dossiers plus propre et lisible.</w:t>
+      </w:r>
+    </w:p>
+    <w:p>
+      <w:pPr>
+        <w:pStyle w:val="Sous-sous-titre"/>
+      </w:pPr>
+      <w:r>
+        <w:t>Le package engine</w:t>
+      </w:r>
+    </w:p>
+    <w:p>
+      <w:pPr>
+        <w:pStyle w:val="Paragraphe"/>
+      </w:pPr>
+      <w:r>
+        <w:t>Dans ce package, nous aurons la classe SystemGame (qui permet de gérer une partie de jeux)</w:t>
+      </w:r>
+      <w:r>
+        <w:t xml:space="preserve"> ainsi que tout ce qui peut servir</w:t>
+      </w:r>
+      <w:r>
+        <w:t xml:space="preserve"> de manière globale au jeu.</w:t>
+      </w:r>
+    </w:p>
+    <w:p>
+      <w:pPr>
+        <w:pStyle w:val="Paragraphe"/>
+      </w:pPr>
+      <w:r>
+        <w:rPr>
+          <w:noProof/>
+        </w:rPr>
+        <mc:AlternateContent>
+          <mc:Choice Requires="wps">
+            <w:drawing>
+              <wp:anchor distT="0" distB="0" distL="114300" distR="114300" simplePos="0" relativeHeight="251668480" behindDoc="0" locked="0" layoutInCell="1" allowOverlap="1" wp14:anchorId="0A6D4062" wp14:editId="3F55814C">
+                <wp:simplePos x="0" y="0"/>
+                <wp:positionH relativeFrom="column">
+                  <wp:posOffset>1613535</wp:posOffset>
+                </wp:positionH>
+                <wp:positionV relativeFrom="paragraph">
+                  <wp:posOffset>3688080</wp:posOffset>
+                </wp:positionV>
+                <wp:extent cx="3418840" cy="635"/>
+                <wp:effectExtent l="0" t="0" r="0" b="0"/>
+                <wp:wrapTopAndBottom/>
+                <wp:docPr id="10" name="Zone de texte 10"/>
+                <wp:cNvGraphicFramePr/>
+                <a:graphic xmlns:a="http://schemas.openxmlformats.org/drawingml/2006/main">
+                  <a:graphicData uri="http://schemas.microsoft.com/office/word/2010/wordprocessingShape">
+                    <wps:wsp>
+                      <wps:cNvSpPr txBox="1"/>
+                      <wps:spPr>
+                        <a:xfrm>
+                          <a:off x="0" y="0"/>
+                          <a:ext cx="3418840" cy="635"/>
+                        </a:xfrm>
+                        <a:prstGeom prst="rect">
+                          <a:avLst/>
+                        </a:prstGeom>
+                        <a:solidFill>
+                          <a:prstClr val="white"/>
+                        </a:solidFill>
+                        <a:ln>
+                          <a:noFill/>
+                        </a:ln>
+                      </wps:spPr>
+                      <wps:txbx>
+                        <w:txbxContent>
+                          <w:p>
+                            <w:pPr>
+                              <w:pStyle w:val="Lgende"/>
+                              <w:rPr>
+                                <w:noProof/>
+                                <w:color w:val="000000" w:themeColor="text1"/>
+                                <w:sz w:val="24"/>
+                              </w:rPr>
+                            </w:pPr>
+                            <w:r>
+                              <w:t xml:space="preserve">Figure </w:t>
+                            </w:r>
+                            <w:fldSimple w:instr=" SEQ Figure \* ARABIC ">
+                              <w:r>
+                                <w:rPr>
+                                  <w:noProof/>
+                                </w:rPr>
+                                <w:t>1</w:t>
+                              </w:r>
+                            </w:fldSimple>
+                            <w:r>
+                              <w:t xml:space="preserve"> - Diagramme de classe du package engine</w:t>
+                            </w:r>
+                          </w:p>
+                        </w:txbxContent>
+                      </wps:txbx>
+                      <wps:bodyPr rot="0" spcFirstLastPara="0" vertOverflow="overflow" horzOverflow="overflow" vert="horz" wrap="square" lIns="0" tIns="0" rIns="0" bIns="0" numCol="1" spcCol="0" rtlCol="0" fromWordArt="0" anchor="t" anchorCtr="0" forceAA="0" compatLnSpc="1">
+                        <a:prstTxWarp prst="textNoShape">
+                          <a:avLst/>
+                        </a:prstTxWarp>
+                        <a:spAutoFit/>
+                      </wps:bodyPr>
+                    </wps:wsp>
+                  </a:graphicData>
+                </a:graphic>
+              </wp:anchor>
+            </w:drawing>
+          </mc:Choice>
+          <mc:Fallback>
+            <w:pict>
+              <v:shape w14:anchorId="0A6D4062" id="Zone de texte 10" o:spid="_x0000_s1030" type="#_x0000_t202" style="position:absolute;left:0;text-align:left;margin-left:127.05pt;margin-top:290.4pt;width:269.2pt;height:.05pt;z-index:251668480;visibility:visible;mso-wrap-style:square;mso-wrap-distance-left:9pt;mso-wrap-distance-top:0;mso-wrap-distance-right:9pt;mso-wrap-distance-bottom:0;mso-position-horizontal:absolute;mso-position-horizontal-relative:text;mso-position-vertical:absolute;mso-position-vertical-relative:text;v-text-anchor:top" o:gfxdata="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" stroked="f">
+                <v:textbox style="mso-fit-shape-to-text:t" inset="0,0,0,0">
+                  <w:txbxContent>
+                    <w:p>
+                      <w:pPr>
+                        <w:pStyle w:val="Lgende"/>
+                        <w:rPr>
+                          <w:noProof/>
+                          <w:color w:val="000000" w:themeColor="text1"/>
+                          <w:sz w:val="24"/>
+                        </w:rPr>
+                      </w:pPr>
+                      <w:r>
+                        <w:t xml:space="preserve">Figure </w:t>
+                      </w:r>
+                      <w:fldSimple w:instr=" SEQ Figure \* ARABIC ">
+                        <w:r>
+                          <w:rPr>
+                            <w:noProof/>
+                          </w:rPr>
+                          <w:t>1</w:t>
+                        </w:r>
+                      </w:fldSimple>
+                      <w:r>
+                        <w:t xml:space="preserve"> - Diagramme de classe du package engine</w:t>
+                      </w:r>
+                    </w:p>
+                  </w:txbxContent>
+                </v:textbox>
+                <w10:wrap type="topAndBottom"/>
+              </v:shape>
+            </w:pict>
+          </mc:Fallback>
+        </mc:AlternateContent>
+      </w:r>
+      <w:r>
+        <w:rPr>
+          <w:noProof/>
+        </w:rPr>
+        <w:drawing>
+          <wp:anchor distT="0" distB="0" distL="114300" distR="114300" simplePos="0" relativeHeight="251666432" behindDoc="0" locked="0" layoutInCell="1" allowOverlap="1" wp14:anchorId="789ED842" wp14:editId="7E8A92B3">
+            <wp:simplePos x="0" y="0"/>
+            <wp:positionH relativeFrom="margin">
+              <wp:align>center</wp:align>
+            </wp:positionH>
+            <wp:positionV relativeFrom="paragraph">
+              <wp:posOffset>-2540</wp:posOffset>
+            </wp:positionV>
+            <wp:extent cx="3418840" cy="3633470"/>
+            <wp:effectExtent l="0" t="0" r="0" b="5080"/>
+            <wp:wrapTopAndBottom/>
+            <wp:docPr id="9" name="Image 9"/>
+            <wp:cNvGraphicFramePr>
+              <a:graphicFrameLocks xmlns:a="http://schemas.openxmlformats.org/drawingml/2006/main" noChangeAspect="1"/>
+            </wp:cNvGraphicFramePr>
+            <a:graphic xmlns:a="http://schemas.openxmlformats.org/drawingml/2006/main">
+              <a:graphicData uri="http://schemas.openxmlformats.org/drawingml/2006/picture">
+                <pic:pic xmlns:pic="http://schemas.openxmlformats.org/drawingml/2006/picture">
+                  <pic:nvPicPr>
+                    <pic:cNvPr id="0" name="Picture 13"/>
+                    <pic:cNvPicPr>
+                      <a:picLocks noChangeAspect="1" noChangeArrowheads="1"/>
+                    </pic:cNvPicPr>
+                  </pic:nvPicPr>
+                  <pic:blipFill>
+                    <a:blip r:embed="rId9">
+                      <a:extLst>
+                        <a:ext uri="{28A0092B-C50C-407E-A947-70E740481C1C}">
+                          <a14:useLocalDpi xmlns:a14="http://schemas.microsoft.com/office/drawing/2010/main" val="0"/>
+                        </a:ext>
+                      </a:extLst>
+                    </a:blip>
+                    <a:srcRect/>
+                    <a:stretch>
+                      <a:fillRect/>
+                    </a:stretch>
+                  </pic:blipFill>
+                  <pic:spPr bwMode="auto">
+                    <a:xfrm>
+                      <a:off x="0" y="0"/>
+                      <a:ext cx="3418840" cy="3633470"/>
+                    </a:xfrm>
+                    <a:prstGeom prst="rect">
+                      <a:avLst/>
+                    </a:prstGeom>
+                    <a:noFill/>
+                    <a:ln>
+                      <a:noFill/>
+                    </a:ln>
+                  </pic:spPr>
+                </pic:pic>
+              </a:graphicData>
+            </a:graphic>
+            <wp14:sizeRelH relativeFrom="page">
+              <wp14:pctWidth>0</wp14:pctWidth>
+            </wp14:sizeRelH>
+            <wp14:sizeRelV relativeFrom="page">
+              <wp14:pctHeight>0</wp14:pctHeight>
+            </wp14:sizeRelV>
+          </wp:anchor>
+        </w:drawing>
+      </w:r>
+      <w:r>
+        <w:t>Le package engine contient donc la classe SystemGame qui dispose seulement de l’attribut privé</w:t>
+      </w:r>
+      <w:r>
+        <w:t xml:space="preserve"> m_endGame, un booléen qui permet de savoir si </w:t>
+      </w:r>
+      <w:r>
+        <w:t>la partie est finit ou non</w:t>
+      </w:r>
+      <w:r>
+        <w:t>.</w:t>
+      </w:r>
+      <w:r>
+        <w:t xml:space="preserve"> Pour ce qui est des </w:t>
+      </w:r>
+      <w:r>
+        <w:t>fonction</w:t>
+      </w:r>
+      <w:r>
+        <w:t>s et méthodes</w:t>
+      </w:r>
+      <w:r>
+        <w:t>, nous disposerons des méthodes privé</w:t>
+      </w:r>
+      <w:r>
+        <w:t>e</w:t>
+      </w:r>
+      <w:r>
+        <w:t>s</w:t>
+      </w:r>
+      <w:r>
+        <w:t xml:space="preserve"> permettant de faire jouer le joueur, les items, les ennemies et les bombes. Nous disposerons également des </w:t>
+      </w:r>
+      <w:r>
+        <w:t>méthodes</w:t>
+      </w:r>
+      <w:r>
+        <w:t xml:space="preserve"> public</w:t>
+      </w:r>
+      <w:r>
+        <w:t xml:space="preserve">s </w:t>
+      </w:r>
+      <w:r>
+        <w:t xml:space="preserve">showMap permettant d’afficher la map et playTurn qui </w:t>
+      </w:r>
+      <w:r>
+        <w:t>permet de jouer un tour de jeu.</w:t>
+      </w:r>
+    </w:p>
+    <w:p>
+      <w:pPr>
+        <w:pStyle w:val="Paragraphe"/>
+      </w:pPr>
+      <w:r>
+        <w:lastRenderedPageBreak/>
+        <w:t xml:space="preserve">Nous pouvons également </w:t>
+      </w:r>
+      <w:r>
+        <w:t>retrouver deux énumérations</w:t>
+      </w:r>
+      <w:r>
+        <w:t xml:space="preserve">, une permettant de savoir comment se situe l’explosion sur une case et l’autre permettant de connaitre </w:t>
+      </w:r>
+      <w:r>
+        <w:t>la</w:t>
+      </w:r>
+      <w:r>
+        <w:t xml:space="preserve"> direction dans laquelle se déplace un Personnage ou une flèche.</w:t>
+      </w:r>
+    </w:p>
+    <w:p>
+      <w:pPr>
+        <w:pStyle w:val="Sous-sous-titre"/>
+      </w:pPr>
+      <w:r>
+        <w:t>Le package</w:t>
+      </w:r>
+      <w:r>
+        <w:t xml:space="preserve"> Items</w:t>
+      </w:r>
+    </w:p>
+    <w:p>
+      <w:pPr>
+        <w:pStyle w:val="Paragraphe"/>
+      </w:pPr>
+      <w:r>
+        <w:t>Le package Items va conte</w:t>
+      </w:r>
+      <w:r>
+        <w:t>nir toutes les classes permettant de gérer les items</w:t>
+      </w:r>
+      <w:r>
+        <w:t xml:space="preserve"> présents dans le jeu du Bomberman</w:t>
+      </w:r>
+      <w:r>
+        <w:t>.</w:t>
+      </w:r>
+    </w:p>
+    <w:p>
+      <w:pPr>
+        <w:pStyle w:val="Paragraphe"/>
+      </w:pPr>
+      <w:r>
+        <w:rPr>
+          <w:noProof/>
+        </w:rPr>
+        <mc:AlternateContent>
+          <mc:Choice Requires="wps">
+            <w:drawing>
+              <wp:anchor distT="0" distB="0" distL="114300" distR="114300" simplePos="0" relativeHeight="251671552" behindDoc="0" locked="0" layoutInCell="1" allowOverlap="1" wp14:anchorId="69AD4B71" wp14:editId="3E8D00C0">
+                <wp:simplePos x="0" y="0"/>
+                <wp:positionH relativeFrom="column">
+                  <wp:posOffset>-1270</wp:posOffset>
+                </wp:positionH>
+                <wp:positionV relativeFrom="paragraph">
+                  <wp:posOffset>3251835</wp:posOffset>
+                </wp:positionV>
+                <wp:extent cx="6639560" cy="635"/>
+                <wp:effectExtent l="0" t="0" r="0" b="0"/>
+                <wp:wrapTopAndBottom/>
+                <wp:docPr id="12" name="Zone de texte 12"/>
+                <wp:cNvGraphicFramePr/>
+                <a:graphic xmlns:a="http://schemas.openxmlformats.org/drawingml/2006/main">
+                  <a:graphicData uri="http://schemas.microsoft.com/office/word/2010/wordprocessingShape">
+                    <wps:wsp>
+                      <wps:cNvSpPr txBox="1"/>
+                      <wps:spPr>
+                        <a:xfrm>
+                          <a:off x="0" y="0"/>
+                          <a:ext cx="6639560" cy="635"/>
+                        </a:xfrm>
+                        <a:prstGeom prst="rect">
+                          <a:avLst/>
+                        </a:prstGeom>
+                        <a:solidFill>
+                          <a:prstClr val="white"/>
+                        </a:solidFill>
+                        <a:ln>
+                          <a:noFill/>
+                        </a:ln>
+                      </wps:spPr>
+                      <wps:txbx>
+                        <w:txbxContent>
+                          <w:p>
+                            <w:pPr>
+                              <w:pStyle w:val="Lgende"/>
+                              <w:rPr>
+                                <w:noProof/>
+                                <w:color w:val="000000" w:themeColor="text1"/>
+                                <w:sz w:val="24"/>
+                              </w:rPr>
+                            </w:pPr>
+                            <w:r>
+                              <w:t xml:space="preserve">Figure </w:t>
+                            </w:r>
+                            <w:fldSimple w:instr=" SEQ Figure \* ARABIC ">
+                              <w:r>
+                                <w:rPr>
+                                  <w:noProof/>
+                                </w:rPr>
+                                <w:t>2</w:t>
+                              </w:r>
+                            </w:fldSimple>
+                            <w:r>
+                              <w:t xml:space="preserve"> - Diagramme de classe du package Items</w:t>
+                            </w:r>
+                          </w:p>
+                        </w:txbxContent>
+                      </wps:txbx>
+                      <wps:bodyPr rot="0" spcFirstLastPara="0" vertOverflow="overflow" horzOverflow="overflow" vert="horz" wrap="square" lIns="0" tIns="0" rIns="0" bIns="0" numCol="1" spcCol="0" rtlCol="0" fromWordArt="0" anchor="t" anchorCtr="0" forceAA="0" compatLnSpc="1">
+                        <a:prstTxWarp prst="textNoShape">
+                          <a:avLst/>
+                        </a:prstTxWarp>
+                        <a:spAutoFit/>
+                      </wps:bodyPr>
+                    </wps:wsp>
+                  </a:graphicData>
+                </a:graphic>
+              </wp:anchor>
+            </w:drawing>
+          </mc:Choice>
+          <mc:Fallback>
+            <w:pict>
+              <v:shape w14:anchorId="69AD4B71" id="Zone de texte 12" o:spid="_x0000_s1031" type="#_x0000_t202" style="position:absolute;left:0;text-align:left;margin-left:-.1pt;margin-top:256.05pt;width:522.8pt;height:.05pt;z-index:251671552;visibility:visible;mso-wrap-style:square;mso-wrap-distance-left:9pt;mso-wrap-distance-top:0;mso-wrap-distance-right:9pt;mso-wrap-distance-bottom:0;mso-position-horizontal:absolute;mso-position-horizontal-relative:text;mso-position-vertical:absolute;mso-position-vertical-relative:text;v-text-anchor:top" o:gfxdata="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" stroked="f">
+                <v:textbox style="mso-fit-shape-to-text:t" inset="0,0,0,0">
+                  <w:txbxContent>
+                    <w:p>
+                      <w:pPr>
+                        <w:pStyle w:val="Lgende"/>
+                        <w:rPr>
+                          <w:noProof/>
+                          <w:color w:val="000000" w:themeColor="text1"/>
+                          <w:sz w:val="24"/>
+                        </w:rPr>
+                      </w:pPr>
+                      <w:r>
+                        <w:t xml:space="preserve">Figure </w:t>
+                      </w:r>
+                      <w:fldSimple w:instr=" SEQ Figure \* ARABIC ">
+                        <w:r>
+                          <w:rPr>
+                            <w:noProof/>
+                          </w:rPr>
+                          <w:t>2</w:t>
+                        </w:r>
+                      </w:fldSimple>
+                      <w:r>
+                        <w:t xml:space="preserve"> - Diagramme de classe du package Items</w:t>
+                      </w:r>
+                    </w:p>
+                  </w:txbxContent>
+                </v:textbox>
+                <w10:wrap type="topAndBottom"/>
+              </v:shape>
+            </w:pict>
+          </mc:Fallback>
+        </mc:AlternateContent>
+      </w:r>
+      <w:r>
+        <w:rPr>
+          <w:noProof/>
+        </w:rPr>
+        <w:drawing>
+          <wp:anchor distT="0" distB="0" distL="114300" distR="114300" simplePos="0" relativeHeight="251669504" behindDoc="0" locked="0" layoutInCell="1" allowOverlap="1" wp14:anchorId="45149D96" wp14:editId="759C550D">
+            <wp:simplePos x="0" y="0"/>
+            <wp:positionH relativeFrom="margin">
+              <wp:align>center</wp:align>
+            </wp:positionH>
+            <wp:positionV relativeFrom="paragraph">
+              <wp:posOffset>-2374</wp:posOffset>
+            </wp:positionV>
+            <wp:extent cx="6639560" cy="3196590"/>
+            <wp:effectExtent l="0" t="0" r="8890" b="3810"/>
+            <wp:wrapTopAndBottom/>
+            <wp:docPr id="11" name="Image 11"/>
+            <wp:cNvGraphicFramePr>
+              <a:graphicFrameLocks xmlns:a="http://schemas.openxmlformats.org/drawingml/2006/main" noChangeAspect="1"/>
+            </wp:cNvGraphicFramePr>
+            <a:graphic xmlns:a="http://schemas.openxmlformats.org/drawingml/2006/main">
+              <a:graphicData uri="http://schemas.openxmlformats.org/drawingml/2006/picture">
+                <pic:pic xmlns:pic="http://schemas.openxmlformats.org/drawingml/2006/picture">
+                  <pic:nvPicPr>
+                    <pic:cNvPr id="0" name="Picture 14"/>
+                    <pic:cNvPicPr>
+                      <a:picLocks noChangeAspect="1" noChangeArrowheads="1"/>
+                    </pic:cNvPicPr>
+                  </pic:nvPicPr>
+                  <pic:blipFill>
+                    <a:blip r:embed="rId10">
+                      <a:extLst>
+                        <a:ext uri="{28A0092B-C50C-407E-A947-70E740481C1C}">
+                          <a14:useLocalDpi xmlns:a14="http://schemas.microsoft.com/office/drawing/2010/main" val="0"/>
+                        </a:ext>
+                      </a:extLst>
+                    </a:blip>
+                    <a:srcRect/>
+                    <a:stretch>
+                      <a:fillRect/>
+                    </a:stretch>
+                  </pic:blipFill>
+                  <pic:spPr bwMode="auto">
+                    <a:xfrm>
+                      <a:off x="0" y="0"/>
+                      <a:ext cx="6639560" cy="3196590"/>
+                    </a:xfrm>
+                    <a:prstGeom prst="rect">
+                      <a:avLst/>
+                    </a:prstGeom>
+                    <a:noFill/>
+                    <a:ln>
+                      <a:noFill/>
+                    </a:ln>
+                  </pic:spPr>
+                </pic:pic>
+              </a:graphicData>
+            </a:graphic>
+            <wp14:sizeRelH relativeFrom="page">
+              <wp14:pctWidth>0</wp14:pctWidth>
+            </wp14:sizeRelH>
+            <wp14:sizeRelV relativeFrom="page">
+              <wp14:pctHeight>0</wp14:pctHeight>
+            </wp14:sizeRelV>
+          </wp:anchor>
+        </w:drawing>
+      </w:r>
+      <w:r>
+        <w:t xml:space="preserve">La classe « principal » de ce package est la classe </w:t>
+      </w:r>
+      <w:r>
+        <w:t xml:space="preserve">abstraite </w:t>
+      </w:r>
+      <w:r>
+        <w:t>Item</w:t>
+      </w:r>
+      <w:r>
+        <w:t xml:space="preserve">. En effet, c’est depuis cette classe </w:t>
+      </w:r>
+      <w:r>
+        <w:t>que l’on va créer tous nos items.</w:t>
+      </w:r>
+    </w:p>
+    <w:p>
+      <w:pPr>
+        <w:jc w:val="left"/>
+        <w:rPr>
+          <w:rFonts w:ascii="Aller Light" w:hAnsi="Aller Light"/>
+          <w:color w:val="000000" w:themeColor="text1"/>
+        </w:rPr>
+      </w:pPr>
+      <w:r>
+        <w:br w:type="page"/>
+      </w:r>
+    </w:p>
+    <w:p>
+      <w:pPr>
+        <w:pStyle w:val="TitrePartie"/>
+      </w:pPr>
+      <w:r>
+        <w:lastRenderedPageBreak/>
+        <w:t>Annexes</w:t>
+      </w:r>
+    </w:p>
+    <w:p>
+      <w:pPr>
+        <w:pStyle w:val="Sous-Titre"/>
+        <w:numPr>
+          <w:ilvl w:val="0"/>
+          <w:numId w:val="11"/>
+        </w:numPr>
+      </w:pPr>
+      <w:r>
+        <w:t>Diagramme de classe</w:t>
+      </w:r>
+      <w:r>
+        <w:t xml:space="preserve"> globale</w:t>
+      </w:r>
+    </w:p>
+    <w:p>
+      <w:pPr>
+        <w:pStyle w:val="Paragraphe"/>
+      </w:pPr>
+      <w:r>
+        <w:rPr>
+          <w:noProof/>
+        </w:rPr>
+        <mc:AlternateContent>
+          <mc:Choice Requires="wps">
+            <w:drawing>
+              <wp:anchor distT="0" distB="0" distL="114300" distR="114300" simplePos="0" relativeHeight="251665408" behindDoc="0" locked="0" layoutInCell="1" allowOverlap="1" wp14:anchorId="38E9293E" wp14:editId="6B48EB7C">
+                <wp:simplePos x="0" y="0"/>
+                <wp:positionH relativeFrom="column">
+                  <wp:posOffset>-1270</wp:posOffset>
+                </wp:positionH>
+                <wp:positionV relativeFrom="paragraph">
+                  <wp:posOffset>4657725</wp:posOffset>
+                </wp:positionV>
+                <wp:extent cx="6645910" cy="635"/>
+                <wp:effectExtent l="0" t="0" r="0" b="0"/>
+                <wp:wrapTopAndBottom/>
+                <wp:docPr id="8" name="Zone de texte 8"/>
+                <wp:cNvGraphicFramePr/>
+                <a:graphic xmlns:a="http://schemas.openxmlformats.org/drawingml/2006/main">
+                  <a:graphicData uri="http://schemas.microsoft.com/office/word/2010/wordprocessingShape">
+                    <wps:wsp>
+                      <wps:cNvSpPr txBox="1"/>
+                      <wps:spPr>
+                        <a:xfrm>
+                          <a:off x="0" y="0"/>
+                          <a:ext cx="6645910" cy="635"/>
+                        </a:xfrm>
+                        <a:prstGeom prst="rect">
+                          <a:avLst/>
+                        </a:prstGeom>
+                        <a:solidFill>
+                          <a:prstClr val="white"/>
+                        </a:solidFill>
+                        <a:ln>
+                          <a:noFill/>
+                        </a:ln>
+                      </wps:spPr>
+                      <wps:txbx>
+                        <w:txbxContent>
+                          <w:p>
+                            <w:pPr>
+                              <w:pStyle w:val="Lgende"/>
+                              <w:rPr>
+                                <w:noProof/>
+                                <w:color w:val="000000" w:themeColor="text1"/>
+                                <w:sz w:val="24"/>
+                              </w:rPr>
+                            </w:pPr>
+                            <w:r>
+                              <w:t xml:space="preserve">Figure </w:t>
+                            </w:r>
+                            <w:fldSimple w:instr=" SEQ Figure \* ARABIC ">
+                              <w:r>
+                                <w:rPr>
+                                  <w:noProof/>
+                                </w:rPr>
+                                <w:t>3</w:t>
+                              </w:r>
+                            </w:fldSimple>
+                            <w:r>
+                              <w:t xml:space="preserve"> - Diagramme de classe globale</w:t>
+                            </w:r>
+                          </w:p>
+                        </w:txbxContent>
+                      </wps:txbx>
+                      <wps:bodyPr rot="0" spcFirstLastPara="0" vertOverflow="overflow" horzOverflow="overflow" vert="horz" wrap="square" lIns="0" tIns="0" rIns="0" bIns="0" numCol="1" spcCol="0" rtlCol="0" fromWordArt="0" anchor="t" anchorCtr="0" forceAA="0" compatLnSpc="1">
+                        <a:prstTxWarp prst="textNoShape">
+                          <a:avLst/>
+                        </a:prstTxWarp>
+                        <a:spAutoFit/>
+                      </wps:bodyPr>
+                    </wps:wsp>
+                  </a:graphicData>
+                </a:graphic>
+              </wp:anchor>
+            </w:drawing>
+          </mc:Choice>
+          <mc:Fallback>
+            <w:pict>
+              <v:shape w14:anchorId="38E9293E" id="Zone de texte 8" o:spid="_x0000_s1032" type="#_x0000_t202" style="position:absolute;left:0;text-align:left;margin-left:-.1pt;margin-top:366.75pt;width:523.3pt;height:.05pt;z-index:251665408;visibility:visible;mso-wrap-style:square;mso-wrap-distance-left:9pt;mso-wrap-distance-top:0;mso-wrap-distance-right:9pt;mso-wrap-distance-bottom:0;mso-position-horizontal:absolute;mso-position-horizontal-relative:text;mso-position-vertical:absolute;mso-position-vertical-relative:text;v-text-anchor:top" o:gfxdata="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" stroked="f">
+                <v:textbox style="mso-fit-shape-to-text:t" inset="0,0,0,0">
+                  <w:txbxContent>
+                    <w:p>
+                      <w:pPr>
+                        <w:pStyle w:val="Lgende"/>
+                        <w:rPr>
+                          <w:noProof/>
+                          <w:color w:val="000000" w:themeColor="text1"/>
+                          <w:sz w:val="24"/>
+                        </w:rPr>
+                      </w:pPr>
+                      <w:r>
+                        <w:t xml:space="preserve">Figure </w:t>
+                      </w:r>
+                      <w:fldSimple w:instr=" SEQ Figure \* ARABIC ">
+                        <w:r>
+                          <w:rPr>
+                            <w:noProof/>
+                          </w:rPr>
+                          <w:t>3</w:t>
+                        </w:r>
+                      </w:fldSimple>
+                      <w:r>
+                        <w:t xml:space="preserve"> - Diagramme de classe globale</w:t>
+                      </w:r>
+                    </w:p>
+                  </w:txbxContent>
+                </v:textbox>
+                <w10:wrap type="topAndBottom"/>
+              </v:shape>
+            </w:pict>
+          </mc:Fallback>
+        </mc:AlternateContent>
+      </w:r>
+      <w:bookmarkStart w:id="2" w:name="Diagramme_de_classe_globale_annexe"/>
+      <w:r>
+        <w:rPr>
+          <w:noProof/>
+        </w:rPr>
+        <w:drawing>
+          <wp:anchor distT="0" distB="0" distL="114300" distR="114300" simplePos="0" relativeHeight="251663360" behindDoc="0" locked="0" layoutInCell="1" allowOverlap="1" wp14:anchorId="45123932" wp14:editId="4C8A76C8">
+            <wp:simplePos x="0" y="0"/>
+            <wp:positionH relativeFrom="margin">
+              <wp:align>center</wp:align>
+            </wp:positionH>
+            <wp:positionV relativeFrom="paragraph">
+              <wp:posOffset>-2927</wp:posOffset>
+            </wp:positionV>
+            <wp:extent cx="6645910" cy="4603115"/>
+            <wp:effectExtent l="0" t="0" r="2540" b="6985"/>
+            <wp:wrapTopAndBottom/>
+            <wp:docPr id="2" name="Image 2"/>
+            <wp:cNvGraphicFramePr>
+              <a:graphicFrameLocks xmlns:a="http://schemas.openxmlformats.org/drawingml/2006/main" noChangeAspect="1"/>
+            </wp:cNvGraphicFramePr>
+            <a:graphic xmlns:a="http://schemas.openxmlformats.org/drawingml/2006/main">
+              <a:graphicData uri="http://schemas.openxmlformats.org/drawingml/2006/picture">
+                <pic:pic xmlns:pic="http://schemas.openxmlformats.org/drawingml/2006/picture">
+                  <pic:nvPicPr>
+                    <pic:cNvPr id="0" name="Picture 2"/>
+                    <pic:cNvPicPr>
+                      <a:picLocks noChangeAspect="1" noChangeArrowheads="1"/>
+                    </pic:cNvPicPr>
+                  </pic:nvPicPr>
+                  <pic:blipFill>
+                    <a:blip r:embed="rId11" cstate="print">
+                      <a:extLst>
+                        <a:ext uri="{28A0092B-C50C-407E-A947-70E740481C1C}">
+                          <a14:useLocalDpi xmlns:a14="http://schemas.microsoft.com/office/drawing/2010/main" val="0"/>
+                        </a:ext>
+                      </a:extLst>
+                    </a:blip>
+                    <a:srcRect/>
+                    <a:stretch>
+                      <a:fillRect/>
+                    </a:stretch>
+                  </pic:blipFill>
+                  <pic:spPr bwMode="auto">
+                    <a:xfrm>
+                      <a:off x="0" y="0"/>
+                      <a:ext cx="6645910" cy="4603115"/>
+                    </a:xfrm>
+                    <a:prstGeom prst="rect">
+                      <a:avLst/>
+                    </a:prstGeom>
+                    <a:noFill/>
+                    <a:ln>
+                      <a:noFill/>
+                    </a:ln>
+                  </pic:spPr>
+                </pic:pic>
+              </a:graphicData>
+            </a:graphic>
+            <wp14:sizeRelH relativeFrom="page">
+              <wp14:pctWidth>0</wp14:pctWidth>
+            </wp14:sizeRelH>
+            <wp14:sizeRelV relativeFrom="page">
+              <wp14:pctHeight>0</wp14:pctHeight>
+            </wp14:sizeRelV>
+          </wp:anchor>
+        </w:drawing>
+      </w:r>
       <w:bookmarkEnd w:id="2"/>
     </w:p>
-    <w:p>
-      <w:pPr>
-        <w:pStyle w:val="Paragraphe"/>
-      </w:pPr>
-    </w:p>
     <w:sectPr>
-      <w:headerReference w:type="even" r:id="rId9"/>
-      <w:headerReference w:type="default" r:id="rId10"/>
-      <w:footerReference w:type="even" r:id="rId11"/>
-      <w:footerReference w:type="default" r:id="rId12"/>
+      <w:headerReference w:type="even" r:id="rId12"/>
+      <w:headerReference w:type="default" r:id="rId13"/>
+      <w:footerReference w:type="even" r:id="rId14"/>
+      <w:footerReference w:type="default" r:id="rId15"/>
       <w:pgSz w:w="11906" w:h="16838"/>
       <w:pgMar w:top="720" w:right="720" w:bottom="720" w:left="720" w:header="709" w:footer="708" w:gutter="0"/>
       <w:pgNumType w:start="0"/>
@@ -1171,18 +2082,7 @@
         <w:sz w:val="20"/>
         <w:szCs w:val="18"/>
       </w:rPr>
-      <w:t xml:space="preserve">THoF – </w:t>
-    </w:r>
-    <w:r>
-      <w:rPr>
-        <w:rFonts w:ascii="Aller" w:hAnsi="Aller"/>
-        <w:b/>
-        <w:bCs/>
-        <w:color w:val="0205A1"/>
-        <w:sz w:val="20"/>
-        <w:szCs w:val="18"/>
-      </w:rPr>
-      <w:t>The House of Forms</w:t>
+      <w:t>Bomberman</w:t>
     </w:r>
   </w:p>
 </w:hdr>
@@ -1211,29 +2111,7 @@
         <w:sz w:val="20"/>
         <w:szCs w:val="18"/>
       </w:rPr>
-      <w:t>THoF –</w:t>
-    </w:r>
-    <w:r>
-      <w:rPr>
-        <w:rFonts w:ascii="Aller" w:hAnsi="Aller"/>
-        <w:b/>
-        <w:bCs/>
-        <w:color w:val="0205A1"/>
-        <w:sz w:val="20"/>
-        <w:szCs w:val="18"/>
-      </w:rPr>
-      <w:t xml:space="preserve"> </w:t>
-    </w:r>
-    <w:r>
-      <w:rPr>
-        <w:rFonts w:ascii="Aller" w:hAnsi="Aller"/>
-        <w:b/>
-        <w:bCs/>
-        <w:color w:val="0205A1"/>
-        <w:sz w:val="20"/>
-        <w:szCs w:val="18"/>
-      </w:rPr>
-      <w:t>The House of Forms</w:t>
+      <w:t>Bomberman</w:t>
     </w:r>
   </w:p>
 </w:hdr>
@@ -1588,49 +2466,55 @@
       </w:pPr>
     </w:lvl>
   </w:abstractNum>
-  <w:num w:numId="1">
+  <w:num w:numId="1" w16cid:durableId="1591113571">
     <w:abstractNumId w:val="1"/>
   </w:num>
-  <w:num w:numId="2">
+  <w:num w:numId="2" w16cid:durableId="2001470148">
     <w:abstractNumId w:val="2"/>
   </w:num>
-  <w:num w:numId="3">
+  <w:num w:numId="3" w16cid:durableId="736439289">
     <w:abstractNumId w:val="3"/>
   </w:num>
-  <w:num w:numId="4">
+  <w:num w:numId="4" w16cid:durableId="913205179">
     <w:abstractNumId w:val="2"/>
     <w:lvlOverride w:ilvl="0">
       <w:startOverride w:val="1"/>
     </w:lvlOverride>
   </w:num>
-  <w:num w:numId="5">
+  <w:num w:numId="5" w16cid:durableId="2060397632">
     <w:abstractNumId w:val="2"/>
     <w:lvlOverride w:ilvl="0">
       <w:startOverride w:val="1"/>
     </w:lvlOverride>
   </w:num>
-  <w:num w:numId="6">
+  <w:num w:numId="6" w16cid:durableId="1796563293">
     <w:abstractNumId w:val="2"/>
     <w:lvlOverride w:ilvl="0">
       <w:startOverride w:val="1"/>
     </w:lvlOverride>
   </w:num>
-  <w:num w:numId="7">
+  <w:num w:numId="7" w16cid:durableId="878779867">
     <w:abstractNumId w:val="2"/>
     <w:lvlOverride w:ilvl="0">
       <w:startOverride w:val="1"/>
     </w:lvlOverride>
   </w:num>
-  <w:num w:numId="8">
+  <w:num w:numId="8" w16cid:durableId="2145390330">
     <w:abstractNumId w:val="2"/>
     <w:lvlOverride w:ilvl="0">
       <w:startOverride w:val="1"/>
     </w:lvlOverride>
   </w:num>
-  <w:num w:numId="9">
+  <w:num w:numId="9" w16cid:durableId="1907182789">
     <w:abstractNumId w:val="0"/>
   </w:num>
-  <w:num w:numId="10">
+  <w:num w:numId="10" w16cid:durableId="1584876915">
+    <w:abstractNumId w:val="2"/>
+    <w:lvlOverride w:ilvl="0">
+      <w:startOverride w:val="1"/>
+    </w:lvlOverride>
+  </w:num>
+  <w:num w:numId="11" w16cid:durableId="340474240">
     <w:abstractNumId w:val="2"/>
     <w:lvlOverride w:ilvl="0">
       <w:startOverride w:val="1"/>

</xml_diff>